<commit_message>
C almost done but the end
</commit_message>
<xml_diff>
--- a/hw4/newVer/sol/C/השוואה עם ובלי סטופ לוס.docx
+++ b/hw4/newVer/sol/C/השוואה עם ובלי סטופ לוס.docx
@@ -58,9 +58,9 @@
           <w:noProof/>
         </w:rPr>
         <w:drawing>
-          <wp:inline distT="0" distB="0" distL="0" distR="0" wp14:anchorId="5FA3D9E9" wp14:editId="27EE6C0E">
-            <wp:extent cx="8377330" cy="3459633"/>
-            <wp:effectExtent l="0" t="0" r="5080" b="7620"/>
+          <wp:inline distT="0" distB="0" distL="0" distR="0" wp14:anchorId="4C2CDDB6" wp14:editId="5DE2F35D">
+            <wp:extent cx="7895630" cy="3276600"/>
+            <wp:effectExtent l="0" t="0" r="0" b="0"/>
             <wp:docPr id="1" name="Picture 1"/>
             <wp:cNvGraphicFramePr>
               <a:graphicFrameLocks xmlns:a="http://schemas.openxmlformats.org/drawingml/2006/main" noChangeAspect="1"/>
@@ -81,7 +81,7 @@
                   <pic:spPr>
                     <a:xfrm>
                       <a:off x="0" y="0"/>
-                      <a:ext cx="8400856" cy="3469349"/>
+                      <a:ext cx="7908941" cy="3282124"/>
                     </a:xfrm>
                     <a:prstGeom prst="rect">
                       <a:avLst/>
@@ -122,9 +122,6 @@
           <w:ilvl w:val="0"/>
           <w:numId w:val="4"/>
         </w:numPr>
-        <w:rPr>
-          <w:rFonts w:hint="cs"/>
-        </w:rPr>
       </w:pPr>
       <w:r>
         <w:rPr>
@@ -133,34 +130,37 @@
         </w:rPr>
         <w:t>הגרף של</w:t>
       </w:r>
+      <w:proofErr w:type="spellStart"/>
       <w:r>
         <w:rPr>
           <w:rFonts w:cs="David" w:hint="cs"/>
           <w:color w:val="000000"/>
         </w:rPr>
-        <w:t>NetProfit/MaxDrawdown</w:t>
-      </w:r>
-      <w:r>
-        <w:rPr>
-          <w:rFonts w:hint="cs"/>
-          <w:rtl/>
-        </w:rPr>
-        <w:t xml:space="preserve"> </w:t>
-      </w:r>
+        <w:t>NetProfit</w:t>
+      </w:r>
+      <w:proofErr w:type="spellEnd"/>
       <w:r>
         <w:rPr>
           <w:rFonts w:cs="David" w:hint="cs"/>
           <w:color w:val="000000"/>
-          <w:rtl/>
-        </w:rPr>
-        <w:t>ביחס לאחוז ה</w:t>
-      </w:r>
+        </w:rPr>
+        <w:t>/</w:t>
+      </w:r>
+      <w:proofErr w:type="spellStart"/>
       <w:r>
         <w:rPr>
           <w:rFonts w:cs="David" w:hint="cs"/>
           <w:color w:val="000000"/>
         </w:rPr>
-        <w:t>.StopLos</w:t>
+        <w:t>MaxDrawdown</w:t>
+      </w:r>
+      <w:proofErr w:type="spellEnd"/>
+      <w:r>
+        <w:rPr>
+          <w:rFonts w:hint="cs"/>
+          <w:rtl/>
+        </w:rPr>
+        <w:t xml:space="preserve"> </w:t>
       </w:r>
       <w:r>
         <w:rPr>
@@ -168,6 +168,30 @@
           <w:color w:val="000000"/>
           <w:rtl/>
         </w:rPr>
+        <w:t>ביחס לאחוז ה</w:t>
+      </w:r>
+      <w:r>
+        <w:rPr>
+          <w:rFonts w:cs="David" w:hint="cs"/>
+          <w:color w:val="000000"/>
+        </w:rPr>
+        <w:t>.</w:t>
+      </w:r>
+      <w:proofErr w:type="spellStart"/>
+      <w:r>
+        <w:rPr>
+          <w:rFonts w:cs="David" w:hint="cs"/>
+          <w:color w:val="000000"/>
+        </w:rPr>
+        <w:t>StopLos</w:t>
+      </w:r>
+      <w:proofErr w:type="spellEnd"/>
+      <w:r>
+        <w:rPr>
+          <w:rFonts w:cs="David" w:hint="cs"/>
+          <w:color w:val="000000"/>
+          <w:rtl/>
+        </w:rPr>
         <w:t xml:space="preserve"> (כפלנו במינוס 1, הגרף נמצא באקסל)</w:t>
       </w:r>
     </w:p>
@@ -186,10 +210,10 @@
           <w:noProof/>
         </w:rPr>
         <w:drawing>
-          <wp:inline distT="0" distB="0" distL="0" distR="0" wp14:anchorId="6C33AA56" wp14:editId="636CCAC5">
-            <wp:extent cx="5346065" cy="2418330"/>
-            <wp:effectExtent l="0" t="0" r="6985" b="1270"/>
-            <wp:docPr id="9" name="Picture 9"/>
+          <wp:inline distT="0" distB="0" distL="0" distR="0" wp14:anchorId="6710877B" wp14:editId="79EAA3F8">
+            <wp:extent cx="5707812" cy="2628900"/>
+            <wp:effectExtent l="0" t="0" r="7620" b="0"/>
+            <wp:docPr id="2" name="Picture 2"/>
             <wp:cNvGraphicFramePr>
               <a:graphicFrameLocks xmlns:a="http://schemas.openxmlformats.org/drawingml/2006/main" noChangeAspect="1"/>
             </wp:cNvGraphicFramePr>
@@ -209,7 +233,7 @@
                   <pic:spPr>
                     <a:xfrm>
                       <a:off x="0" y="0"/>
-                      <a:ext cx="5357847" cy="2423660"/>
+                      <a:ext cx="5714761" cy="2632100"/>
                     </a:xfrm>
                     <a:prstGeom prst="rect">
                       <a:avLst/>
@@ -236,7 +260,10 @@
           <w:rtl/>
         </w:rPr>
         <w:lastRenderedPageBreak/>
-        <w:t>הפרמטר הכי טוב בגרף הוא 2.6</w:t>
+        <w:t xml:space="preserve">הפרמטר הכי טוב בגרף הוא </w:t>
+      </w:r>
+      <w:r>
+        <w:t>3.3</w:t>
       </w:r>
       <w:r>
         <w:rPr>
@@ -256,7 +283,17 @@
           <w:rFonts w:hint="cs"/>
           <w:rtl/>
         </w:rPr>
-        <w:t xml:space="preserve"> בלי סטופ לוס ועם 2.6% נמצאים באקסל).</w:t>
+        <w:t xml:space="preserve"> בלי סטופ לוס ועם </w:t>
+      </w:r>
+      <w:r>
+        <w:t>3.3</w:t>
+      </w:r>
+      <w:r>
+        <w:rPr>
+          <w:rFonts w:hint="cs"/>
+          <w:rtl/>
+        </w:rPr>
+        <w:t>% נמצאים באקסל).</w:t>
       </w:r>
     </w:p>
     <w:p>
@@ -307,7 +344,13 @@
               <w:bidi w:val="0"/>
             </w:pPr>
             <w:r>
-              <w:t>Stop 2.6%</w:t>
+              <w:t xml:space="preserve">Stop </w:t>
+            </w:r>
+            <w:r>
+              <w:t>3.3</w:t>
+            </w:r>
+            <w:r>
+              <w:t>%</w:t>
             </w:r>
           </w:p>
         </w:tc>
@@ -335,6 +378,22 @@
             <w:pPr>
               <w:bidi w:val="0"/>
               <w:rPr>
+                <w:rtl/>
+              </w:rPr>
+            </w:pPr>
+            <w:r>
+              <w:t>79220$</w:t>
+            </w:r>
+          </w:p>
+        </w:tc>
+        <w:tc>
+          <w:tcPr>
+            <w:tcW w:w="1276" w:type="dxa"/>
+          </w:tcPr>
+          <w:p>
+            <w:pPr>
+              <w:bidi w:val="0"/>
+              <w:rPr>
                 <w:color w:val="00B050"/>
                 <w:rtl/>
               </w:rPr>
@@ -343,23 +402,7 @@
               <w:rPr>
                 <w:color w:val="00B050"/>
               </w:rPr>
-              <w:t>69280$</w:t>
-            </w:r>
-          </w:p>
-        </w:tc>
-        <w:tc>
-          <w:tcPr>
-            <w:tcW w:w="1276" w:type="dxa"/>
-          </w:tcPr>
-          <w:p>
-            <w:pPr>
-              <w:bidi w:val="0"/>
-              <w:rPr>
-                <w:rtl/>
-              </w:rPr>
-            </w:pPr>
-            <w:r>
-              <w:t>68740$</w:t>
+              <w:t>84500$</w:t>
             </w:r>
           </w:p>
         </w:tc>
@@ -419,7 +462,7 @@
               </w:rPr>
             </w:pPr>
             <w:r>
-              <w:t>1.80%</w:t>
+              <w:t>2%</w:t>
             </w:r>
           </w:p>
         </w:tc>
@@ -439,19 +482,7 @@
               <w:rPr>
                 <w:color w:val="00B050"/>
               </w:rPr>
-              <w:t>1.8</w:t>
-            </w:r>
-            <w:r>
-              <w:rPr>
-                <w:color w:val="00B050"/>
-              </w:rPr>
-              <w:t>6</w:t>
-            </w:r>
-            <w:r>
-              <w:rPr>
-                <w:color w:val="00B050"/>
-              </w:rPr>
-              <w:t>%</w:t>
+              <w:t>2.1%</w:t>
             </w:r>
           </w:p>
         </w:tc>
@@ -501,7 +532,7 @@
               </w:rPr>
             </w:pPr>
             <w:r>
-              <w:t>99</w:t>
+              <w:t>104</w:t>
             </w:r>
           </w:p>
         </w:tc>
@@ -513,14 +544,10 @@
             <w:pPr>
               <w:bidi w:val="0"/>
               <w:rPr>
-                <w:color w:val="00B050"/>
-                <w:rtl/>
-              </w:rPr>
-            </w:pPr>
-            <w:r>
-              <w:rPr>
-                <w:color w:val="00B050"/>
-              </w:rPr>
+                <w:rtl/>
+              </w:rPr>
+            </w:pPr>
+            <w:r>
               <w:t>104</w:t>
             </w:r>
           </w:p>
@@ -556,7 +583,7 @@
               </w:rPr>
             </w:pPr>
             <w:r>
-              <w:t>68</w:t>
+              <w:t>73</w:t>
             </w:r>
           </w:p>
         </w:tc>
@@ -568,15 +595,11 @@
             <w:pPr>
               <w:bidi w:val="0"/>
               <w:rPr>
-                <w:color w:val="00B050"/>
-                <w:rtl/>
-              </w:rPr>
-            </w:pPr>
-            <w:r>
-              <w:rPr>
-                <w:color w:val="00B050"/>
-              </w:rPr>
-              <w:t>72</w:t>
+                <w:rtl/>
+              </w:rPr>
+            </w:pPr>
+            <w:r>
+              <w:t>73</w:t>
             </w:r>
           </w:p>
         </w:tc>
@@ -626,21 +649,11 @@
             <w:pPr>
               <w:bidi w:val="0"/>
               <w:rPr>
-                <w:color w:val="00B050"/>
-                <w:rtl/>
-              </w:rPr>
-            </w:pPr>
-            <w:r>
-              <w:rPr>
-                <w:color w:val="00B050"/>
-              </w:rPr>
-              <w:t>3</w:t>
-            </w:r>
-            <w:r>
-              <w:rPr>
-                <w:color w:val="00B050"/>
-              </w:rPr>
-              <w:t>2</w:t>
+                <w:rtl/>
+              </w:rPr>
+            </w:pPr>
+            <w:r>
+              <w:t>31</w:t>
             </w:r>
           </w:p>
         </w:tc>
@@ -674,6 +687,22 @@
             <w:pPr>
               <w:bidi w:val="0"/>
               <w:rPr>
+                <w:rtl/>
+              </w:rPr>
+            </w:pPr>
+            <w:r>
+              <w:t>53.85%</w:t>
+            </w:r>
+          </w:p>
+        </w:tc>
+        <w:tc>
+          <w:tcPr>
+            <w:tcW w:w="1276" w:type="dxa"/>
+          </w:tcPr>
+          <w:p>
+            <w:pPr>
+              <w:bidi w:val="0"/>
+              <w:rPr>
                 <w:color w:val="00B050"/>
                 <w:rtl/>
               </w:rPr>
@@ -682,35 +711,7 @@
               <w:rPr>
                 <w:color w:val="00B050"/>
               </w:rPr>
-              <w:t>57.58%</w:t>
-            </w:r>
-          </w:p>
-        </w:tc>
-        <w:tc>
-          <w:tcPr>
-            <w:tcW w:w="1276" w:type="dxa"/>
-          </w:tcPr>
-          <w:p>
-            <w:pPr>
-              <w:bidi w:val="0"/>
-              <w:rPr>
-                <w:rtl/>
-              </w:rPr>
-            </w:pPr>
-            <w:r>
-              <w:t>5</w:t>
-            </w:r>
-            <w:r>
-              <w:t>3</w:t>
-            </w:r>
-            <w:r>
-              <w:t>.</w:t>
-            </w:r>
-            <w:r>
-              <w:t>85</w:t>
-            </w:r>
-            <w:r>
-              <w:t>%</w:t>
+              <w:t>54.81%</w:t>
             </w:r>
           </w:p>
         </w:tc>
@@ -745,29 +746,27 @@
               </w:rPr>
             </w:pPr>
             <w:r>
+              <w:t>56</w:t>
+            </w:r>
+          </w:p>
+        </w:tc>
+        <w:tc>
+          <w:tcPr>
+            <w:tcW w:w="1276" w:type="dxa"/>
+          </w:tcPr>
+          <w:p>
+            <w:pPr>
+              <w:bidi w:val="0"/>
               <w:rPr>
                 <w:color w:val="00B050"/>
+                <w:rtl/>
+              </w:rPr>
+            </w:pPr>
+            <w:r>
+              <w:rPr>
+                <w:color w:val="00B050"/>
               </w:rPr>
               <w:t>57</w:t>
-            </w:r>
-          </w:p>
-        </w:tc>
-        <w:tc>
-          <w:tcPr>
-            <w:tcW w:w="1276" w:type="dxa"/>
-          </w:tcPr>
-          <w:p>
-            <w:pPr>
-              <w:bidi w:val="0"/>
-              <w:rPr>
-                <w:rtl/>
-              </w:rPr>
-            </w:pPr>
-            <w:r>
-              <w:t>5</w:t>
-            </w:r>
-            <w:r>
-              <w:t>6</w:t>
             </w:r>
           </w:p>
         </w:tc>
@@ -802,6 +801,22 @@
             <w:pPr>
               <w:bidi w:val="0"/>
               <w:rPr>
+                <w:rtl/>
+              </w:rPr>
+            </w:pPr>
+            <w:r>
+              <w:t>79.22%</w:t>
+            </w:r>
+          </w:p>
+        </w:tc>
+        <w:tc>
+          <w:tcPr>
+            <w:tcW w:w="1276" w:type="dxa"/>
+          </w:tcPr>
+          <w:p>
+            <w:pPr>
+              <w:bidi w:val="0"/>
+              <w:rPr>
                 <w:color w:val="00B050"/>
                 <w:rtl/>
               </w:rPr>
@@ -810,23 +825,7 @@
               <w:rPr>
                 <w:color w:val="00B050"/>
               </w:rPr>
-              <w:t>69.28%</w:t>
-            </w:r>
-          </w:p>
-        </w:tc>
-        <w:tc>
-          <w:tcPr>
-            <w:tcW w:w="1276" w:type="dxa"/>
-          </w:tcPr>
-          <w:p>
-            <w:pPr>
-              <w:bidi w:val="0"/>
-              <w:rPr>
-                <w:rtl/>
-              </w:rPr>
-            </w:pPr>
-            <w:r>
-              <w:t>68.74%</w:t>
+              <w:t>84.5%</w:t>
             </w:r>
           </w:p>
         </w:tc>
@@ -860,6 +859,22 @@
             <w:pPr>
               <w:bidi w:val="0"/>
               <w:rPr>
+                <w:rtl/>
+              </w:rPr>
+            </w:pPr>
+            <w:r>
+              <w:t>6.08%</w:t>
+            </w:r>
+          </w:p>
+        </w:tc>
+        <w:tc>
+          <w:tcPr>
+            <w:tcW w:w="1276" w:type="dxa"/>
+          </w:tcPr>
+          <w:p>
+            <w:pPr>
+              <w:bidi w:val="0"/>
+              <w:rPr>
                 <w:color w:val="00B050"/>
                 <w:rtl/>
               </w:rPr>
@@ -868,29 +883,7 @@
               <w:rPr>
                 <w:color w:val="00B050"/>
               </w:rPr>
-              <w:t>5.49%</w:t>
-            </w:r>
-          </w:p>
-        </w:tc>
-        <w:tc>
-          <w:tcPr>
-            <w:tcW w:w="1276" w:type="dxa"/>
-          </w:tcPr>
-          <w:p>
-            <w:pPr>
-              <w:bidi w:val="0"/>
-              <w:rPr>
-                <w:rtl/>
-              </w:rPr>
-            </w:pPr>
-            <w:r>
-              <w:t>5.4</w:t>
-            </w:r>
-            <w:r>
-              <w:t>6</w:t>
-            </w:r>
-            <w:r>
-              <w:t>%</w:t>
+              <w:t>6.39</w:t>
             </w:r>
           </w:p>
         </w:tc>
@@ -928,7 +921,7 @@
               </w:rPr>
             </w:pPr>
             <w:r>
-              <w:t>92.94</w:t>
+              <w:t>151</w:t>
             </w:r>
           </w:p>
         </w:tc>
@@ -948,7 +941,7 @@
               <w:rPr>
                 <w:color w:val="00B050"/>
               </w:rPr>
-              <w:t>160.21</w:t>
+              <w:t>199.44</w:t>
             </w:r>
           </w:p>
         </w:tc>
@@ -983,7 +976,7 @@
               </w:rPr>
             </w:pPr>
             <w:r>
-              <w:t>30.09%</w:t>
+              <w:t>26.12%</w:t>
             </w:r>
           </w:p>
         </w:tc>
@@ -1003,7 +996,7 @@
               <w:rPr>
                 <w:color w:val="00B050"/>
               </w:rPr>
-              <w:t>24.58%</w:t>
+              <w:t>24.46%</w:t>
             </w:r>
           </w:p>
         </w:tc>
@@ -1038,7 +1031,7 @@
               </w:rPr>
             </w:pPr>
             <w:r>
-              <w:t>-17750$</w:t>
+              <w:t>-16120</w:t>
             </w:r>
           </w:p>
         </w:tc>
@@ -1058,7 +1051,7 @@
               <w:rPr>
                 <w:color w:val="00B050"/>
               </w:rPr>
-              <w:t>-11940$</w:t>
+              <w:t>-13630$</w:t>
             </w:r>
           </w:p>
         </w:tc>
@@ -1090,7 +1083,7 @@
               <w:bidi w:val="0"/>
             </w:pPr>
             <w:r>
-              <w:t>17.75%</w:t>
+              <w:t>16.12%</w:t>
             </w:r>
           </w:p>
         </w:tc>
@@ -1109,7 +1102,7 @@
               <w:rPr>
                 <w:color w:val="00B050"/>
               </w:rPr>
-              <w:t>11.94%</w:t>
+              <w:t>13.63%</w:t>
             </w:r>
           </w:p>
         </w:tc>
@@ -1144,7 +1137,7 @@
               </w:rPr>
             </w:pPr>
             <w:r>
-              <w:t>390.31%</w:t>
+              <w:t>491.44%</w:t>
             </w:r>
           </w:p>
         </w:tc>
@@ -1164,7 +1157,7 @@
               <w:rPr>
                 <w:color w:val="00B050"/>
               </w:rPr>
-              <w:t>575.71%</w:t>
+              <w:t>619.96%</w:t>
             </w:r>
           </w:p>
         </w:tc>
@@ -1199,7 +1192,7 @@
               </w:rPr>
             </w:pPr>
             <w:r>
-              <w:t>13760$</w:t>
+              <w:t>13640$</w:t>
             </w:r>
           </w:p>
         </w:tc>
@@ -1219,13 +1212,7 @@
               <w:rPr>
                 <w:color w:val="00B050"/>
               </w:rPr>
-              <w:t>8800</w:t>
-            </w:r>
-            <w:r>
-              <w:rPr>
-                <w:color w:val="00B050"/>
-              </w:rPr>
-              <w:t>$</w:t>
+              <w:t>10290$</w:t>
             </w:r>
           </w:p>
         </w:tc>
@@ -1280,7 +1267,17 @@
           <w:rFonts w:hint="cs"/>
           <w:rtl/>
         </w:rPr>
-        <w:t>עם סטופ 2.6%</w:t>
+        <w:t xml:space="preserve">עם סטופ </w:t>
+      </w:r>
+      <w:r>
+        <w:t>3.3</w:t>
+      </w:r>
+      <w:r>
+        <w:rPr>
+          <w:rFonts w:hint="cs"/>
+          <w:rtl/>
+        </w:rPr>
+        <w:t>%</w:t>
       </w:r>
       <w:r>
         <w:rPr>
@@ -1390,10 +1387,10 @@
           <w:noProof/>
         </w:rPr>
         <w:drawing>
-          <wp:inline distT="0" distB="0" distL="0" distR="0" wp14:anchorId="3A4DB585" wp14:editId="033E817E">
-            <wp:extent cx="3705225" cy="2194229"/>
-            <wp:effectExtent l="0" t="0" r="0" b="0"/>
-            <wp:docPr id="11" name="Picture 11"/>
+          <wp:inline distT="0" distB="0" distL="0" distR="0" wp14:anchorId="4F6B068A" wp14:editId="4C6C3A43">
+            <wp:extent cx="2952750" cy="2190404"/>
+            <wp:effectExtent l="0" t="0" r="0" b="635"/>
+            <wp:docPr id="3" name="Picture 3"/>
             <wp:cNvGraphicFramePr>
               <a:graphicFrameLocks xmlns:a="http://schemas.openxmlformats.org/drawingml/2006/main" noChangeAspect="1"/>
             </wp:cNvGraphicFramePr>
@@ -1413,7 +1410,7 @@
                   <pic:spPr>
                     <a:xfrm>
                       <a:off x="0" y="0"/>
-                      <a:ext cx="3731583" cy="2209838"/>
+                      <a:ext cx="2969012" cy="2202468"/>
                     </a:xfrm>
                     <a:prstGeom prst="rect">
                       <a:avLst/>
@@ -1434,7 +1431,7 @@
           <w:numId w:val="1"/>
         </w:numPr>
         <w:rPr>
-          <w:rFonts w:hint="cs"/>
+          <w:rtl/>
         </w:rPr>
       </w:pPr>
       <w:r>
@@ -1443,7 +1440,53 @@
           <w:rtl/>
         </w:rPr>
         <w:lastRenderedPageBreak/>
-        <w:t>שוב, הגרפים מאוד דומים. השינוי הכי גדול ומשמעותי שעשינו הוא מזעור ה</w:t>
+        <w:t>שוב, הגרפים מאוד דומים</w:t>
+      </w:r>
+      <w:r>
+        <w:t xml:space="preserve"> </w:t>
+      </w:r>
+      <w:r>
+        <w:rPr>
+          <w:rFonts w:hint="cs"/>
+          <w:rtl/>
+        </w:rPr>
+        <w:t xml:space="preserve">אך ניתן לראות "התכווצות" בגרף משמאל. התכווצות זו כתוצאה </w:t>
+      </w:r>
+      <w:proofErr w:type="spellStart"/>
+      <w:r>
+        <w:rPr>
+          <w:rFonts w:hint="cs"/>
+          <w:rtl/>
+        </w:rPr>
+        <w:t>מהסטופ</w:t>
+      </w:r>
+      <w:proofErr w:type="spellEnd"/>
+      <w:r>
+        <w:rPr>
+          <w:rFonts w:hint="cs"/>
+          <w:rtl/>
+        </w:rPr>
+        <w:t xml:space="preserve"> לוס. בסעיף </w:t>
+      </w:r>
+      <w:r>
+        <w:rPr>
+          <w:rFonts w:hint="cs"/>
+        </w:rPr>
+        <w:t>B</w:t>
+      </w:r>
+      <w:r>
+        <w:rPr>
+          <w:rFonts w:hint="cs"/>
+          <w:rtl/>
+        </w:rPr>
+        <w:t xml:space="preserve"> קיצרנו לו את היכולת להבחין בתחילת מגמה שלילית לנו ואפשרנו לו לברוח בפחות ברים. עכשיו אמרנו לו שהוא יכול לברוח אם ירדנו 3.3% בלי קשר לברים. לכן נותרנו פחות חשופים לא רק בשינוי מגמה אלא גם בשינוי חד</w:t>
+      </w:r>
+      <w:r>
+        <w:rPr>
+          <w:rFonts w:hint="cs"/>
+          <w:rtl/>
+        </w:rPr>
+        <w:t>. השינוי הכי גדול ומשמעותי שעשינו הוא מזעור ה</w:t>
       </w:r>
       <w:r>
         <w:rPr>
@@ -1456,14 +1499,139 @@
           <w:rFonts w:hint="cs"/>
           <w:rtl/>
         </w:rPr>
-        <w:t xml:space="preserve"> שלנו. קיבנו </w:t>
-      </w:r>
-      <w:r>
-        <w:rPr>
-          <w:rFonts w:hint="cs"/>
-          <w:rtl/>
-        </w:rPr>
-        <w:t xml:space="preserve">כמעט אותה תשואה אבל מזערנו משמעותית את </w:t>
+        <w:t xml:space="preserve"> שלנו. </w:t>
+      </w:r>
+      <w:proofErr w:type="spellStart"/>
+      <w:r>
+        <w:rPr>
+          <w:rFonts w:hint="cs"/>
+          <w:rtl/>
+        </w:rPr>
+        <w:t>קיבנו</w:t>
+      </w:r>
+      <w:proofErr w:type="spellEnd"/>
+      <w:r>
+        <w:rPr>
+          <w:rFonts w:hint="cs"/>
+          <w:rtl/>
+        </w:rPr>
+        <w:t xml:space="preserve"> </w:t>
+      </w:r>
+      <w:r>
+        <w:rPr>
+          <w:rFonts w:hint="cs"/>
+          <w:rtl/>
+        </w:rPr>
+        <w:t xml:space="preserve">כמעט אותה תשואה </w:t>
+      </w:r>
+      <w:r>
+        <w:rPr>
+          <w:rFonts w:hint="cs"/>
+          <w:rtl/>
+        </w:rPr>
+        <w:t xml:space="preserve">(חמשת אלפים יותר) </w:t>
+      </w:r>
+      <w:r>
+        <w:rPr>
+          <w:rFonts w:hint="cs"/>
+          <w:rtl/>
+        </w:rPr>
+        <w:t>אבל מזערנו משמעותית את הסיכון שלנו</w:t>
+      </w:r>
+      <w:r>
+        <w:rPr>
+          <w:rFonts w:hint="cs"/>
+          <w:rtl/>
+        </w:rPr>
+        <w:t xml:space="preserve"> מ16 אלף ירדנו ל13 אלף</w:t>
+      </w:r>
+      <w:r>
+        <w:rPr>
+          <w:rFonts w:hint="cs"/>
+          <w:rtl/>
+        </w:rPr>
+        <w:t>. כתוצאה מכך גודל החשבון ירד גם כן משמעותית, אחוזי ה</w:t>
+      </w:r>
+      <w:r>
+        <w:rPr>
+          <w:rFonts w:hint="cs"/>
+        </w:rPr>
+        <w:t>NETPROFIT</w:t>
+      </w:r>
+      <w:r>
+        <w:rPr>
+          <w:rFonts w:hint="cs"/>
+          <w:rtl/>
+        </w:rPr>
+        <w:t xml:space="preserve"> ביחס ל</w:t>
+      </w:r>
+      <w:r>
+        <w:rPr>
+          <w:rFonts w:hint="cs"/>
+        </w:rPr>
+        <w:t>DRAWDOWN</w:t>
+      </w:r>
+      <w:r>
+        <w:rPr>
+          <w:rFonts w:hint="cs"/>
+          <w:rtl/>
+        </w:rPr>
+        <w:t xml:space="preserve"> </w:t>
+      </w:r>
+      <w:r>
+        <w:rPr>
+          <w:rFonts w:hint="cs"/>
+          <w:rtl/>
+        </w:rPr>
+        <w:t>גדלו ב</w:t>
+      </w:r>
+      <w:r>
+        <w:rPr>
+          <w:rFonts w:hint="cs"/>
+          <w:rtl/>
+        </w:rPr>
+        <w:t>150%</w:t>
+      </w:r>
+      <w:r>
+        <w:rPr>
+          <w:rFonts w:hint="cs"/>
+          <w:rtl/>
+        </w:rPr>
+        <w:t xml:space="preserve">, </w:t>
+      </w:r>
+      <w:r>
+        <w:rPr>
+          <w:rFonts w:hint="cs"/>
+        </w:rPr>
+        <w:t>RINA</w:t>
+      </w:r>
+      <w:r>
+        <w:rPr>
+          <w:rFonts w:hint="cs"/>
+          <w:rtl/>
+        </w:rPr>
+        <w:t xml:space="preserve"> אינדקס טיפס מ</w:t>
+      </w:r>
+      <w:r>
+        <w:rPr>
+          <w:rFonts w:hint="cs"/>
+          <w:rtl/>
+        </w:rPr>
+        <w:t>151</w:t>
+      </w:r>
+      <w:r>
+        <w:rPr>
+          <w:rFonts w:hint="cs"/>
+          <w:rtl/>
+        </w:rPr>
+        <w:t xml:space="preserve"> ל</w:t>
+      </w:r>
+      <w:r>
+        <w:rPr>
+          <w:rFonts w:hint="cs"/>
+          <w:rtl/>
+        </w:rPr>
+        <w:t>200.</w:t>
       </w:r>
     </w:p>
     <w:p>
@@ -1476,164 +1644,13 @@
       </w:pPr>
       <w:r>
         <w:rPr>
-          <w:rFonts w:hint="cs"/>
-          <w:rtl/>
-        </w:rPr>
-        <w:t xml:space="preserve">הסיכון שלנו. </w:t>
-      </w:r>
-      <w:r>
-        <w:rPr>
-          <w:rFonts w:hint="cs"/>
-          <w:rtl/>
-        </w:rPr>
-        <w:t>כתוצאה מכך ה</w:t>
-      </w:r>
-      <w:r>
-        <w:t>drawDown</w:t>
-      </w:r>
-      <w:r>
-        <w:rPr>
-          <w:rFonts w:hint="cs"/>
-          <w:rtl/>
-        </w:rPr>
-        <w:t xml:space="preserve"> ירד </w:t>
-      </w:r>
-      <w:r>
-        <w:rPr>
-          <w:rFonts w:hint="cs"/>
-          <w:rtl/>
-        </w:rPr>
-        <w:t>ב5000</w:t>
-      </w:r>
-      <w:r>
-        <w:rPr>
-          <w:rFonts w:hint="cs"/>
-          <w:rtl/>
-        </w:rPr>
-        <w:t>$</w:t>
-      </w:r>
-      <w:r>
-        <w:rPr>
-          <w:rFonts w:hint="cs"/>
-          <w:rtl/>
-        </w:rPr>
-        <w:t xml:space="preserve">, גודל החשבון ירד גם כן משמעותית, </w:t>
-      </w:r>
-      <w:r>
-        <w:rPr>
-          <w:rFonts w:hint="cs"/>
-          <w:rtl/>
-        </w:rPr>
-        <w:t>אחוזי ה</w:t>
-      </w:r>
-      <w:r>
-        <w:rPr>
-          <w:rFonts w:hint="cs"/>
-        </w:rPr>
-        <w:t>NETPROFIT</w:t>
-      </w:r>
-      <w:r>
-        <w:rPr>
-          <w:rFonts w:hint="cs"/>
-          <w:rtl/>
-        </w:rPr>
-        <w:t xml:space="preserve"> ביחס ל</w:t>
-      </w:r>
-      <w:r>
-        <w:rPr>
-          <w:rFonts w:hint="cs"/>
-        </w:rPr>
-        <w:t>DRAWDOWN</w:t>
-      </w:r>
-    </w:p>
-    <w:p>
-      <w:pPr>
-        <w:pStyle w:val="ListParagraph"/>
-        <w:ind w:left="360"/>
-        <w:rPr>
-          <w:rtl/>
-        </w:rPr>
-      </w:pPr>
-      <w:r>
-        <w:rPr>
-          <w:rFonts w:hint="cs"/>
-          <w:rtl/>
-        </w:rPr>
-        <w:t>גדלו ב</w:t>
-      </w:r>
-      <w:r>
-        <w:rPr>
-          <w:rFonts w:hint="cs"/>
-          <w:rtl/>
-        </w:rPr>
-        <w:t>200</w:t>
-      </w:r>
-      <w:r>
-        <w:rPr>
-          <w:rFonts w:hint="cs"/>
-          <w:rtl/>
-        </w:rPr>
-        <w:t xml:space="preserve">%, </w:t>
-      </w:r>
-      <w:r>
-        <w:rPr>
-          <w:rFonts w:hint="cs"/>
-        </w:rPr>
-        <w:t>RINA</w:t>
-      </w:r>
-      <w:r>
-        <w:rPr>
-          <w:rFonts w:hint="cs"/>
-          <w:rtl/>
-        </w:rPr>
-        <w:t xml:space="preserve"> אינדקס טיפס מ</w:t>
-      </w:r>
-      <w:r>
-        <w:rPr>
-          <w:rFonts w:hint="cs"/>
-          <w:rtl/>
-        </w:rPr>
-        <w:t>93</w:t>
-      </w:r>
-      <w:r>
-        <w:rPr>
-          <w:rFonts w:hint="cs"/>
-          <w:rtl/>
-        </w:rPr>
-        <w:t xml:space="preserve"> ל</w:t>
-      </w:r>
-      <w:r>
-        <w:rPr>
-          <w:rFonts w:hint="cs"/>
-          <w:rtl/>
-        </w:rPr>
-        <w:t>160</w:t>
-      </w:r>
-      <w:r>
-        <w:rPr>
-          <w:rFonts w:hint="cs"/>
-          <w:rtl/>
-        </w:rPr>
-        <w:t xml:space="preserve">. </w:t>
-      </w:r>
-    </w:p>
-    <w:p>
-      <w:pPr>
-        <w:pStyle w:val="ListParagraph"/>
-        <w:ind w:left="360"/>
-        <w:rPr>
-          <w:rtl/>
-        </w:rPr>
-      </w:pPr>
-      <w:r>
-        <w:rPr>
           <w:noProof/>
         </w:rPr>
         <w:drawing>
-          <wp:inline distT="0" distB="0" distL="0" distR="0" wp14:anchorId="59E4F573" wp14:editId="49C43E25">
-            <wp:extent cx="7953375" cy="5219700"/>
-            <wp:effectExtent l="0" t="0" r="9525" b="0"/>
-            <wp:docPr id="13" name="Picture 13"/>
+          <wp:inline distT="0" distB="0" distL="0" distR="0" wp14:anchorId="7670EA1D" wp14:editId="630BB80F">
+            <wp:extent cx="6448425" cy="5781675"/>
+            <wp:effectExtent l="0" t="0" r="9525" b="9525"/>
+            <wp:docPr id="5" name="Picture 5"/>
             <wp:cNvGraphicFramePr>
               <a:graphicFrameLocks xmlns:a="http://schemas.openxmlformats.org/drawingml/2006/main" noChangeAspect="1"/>
             </wp:cNvGraphicFramePr>
@@ -1653,7 +1670,7 @@
                   <pic:spPr>
                     <a:xfrm>
                       <a:off x="0" y="0"/>
-                      <a:ext cx="7953375" cy="5219700"/>
+                      <a:ext cx="6448425" cy="5781675"/>
                     </a:xfrm>
                     <a:prstGeom prst="rect">
                       <a:avLst/>
@@ -1665,6 +1682,8 @@
           </wp:inline>
         </w:drawing>
       </w:r>
+      <w:bookmarkStart w:id="0" w:name="_GoBack"/>
+      <w:bookmarkEnd w:id="0"/>
     </w:p>
     <w:p>
       <w:pPr>
@@ -1680,10 +1699,10 @@
         </w:rPr>
         <w:lastRenderedPageBreak/>
         <w:drawing>
-          <wp:inline distT="0" distB="0" distL="0" distR="0" wp14:anchorId="2645EFF1" wp14:editId="3EA09EDF">
-            <wp:extent cx="7527713" cy="4981575"/>
-            <wp:effectExtent l="0" t="0" r="0" b="0"/>
-            <wp:docPr id="12" name="Picture 12"/>
+          <wp:inline distT="0" distB="0" distL="0" distR="0" wp14:anchorId="14E1417C" wp14:editId="4073643F">
+            <wp:extent cx="6848475" cy="5819775"/>
+            <wp:effectExtent l="0" t="0" r="9525" b="9525"/>
+            <wp:docPr id="4" name="Picture 4"/>
             <wp:cNvGraphicFramePr>
               <a:graphicFrameLocks xmlns:a="http://schemas.openxmlformats.org/drawingml/2006/main" noChangeAspect="1"/>
             </wp:cNvGraphicFramePr>
@@ -1703,7 +1722,7 @@
                   <pic:spPr>
                     <a:xfrm>
                       <a:off x="0" y="0"/>
-                      <a:ext cx="7553636" cy="4998730"/>
+                      <a:ext cx="6848475" cy="5819775"/>
                     </a:xfrm>
                     <a:prstGeom prst="rect">
                       <a:avLst/>
@@ -1746,8 +1765,6 @@
         </w:rPr>
         <w:t>C</w:t>
       </w:r>
-      <w:bookmarkStart w:id="0" w:name="_GoBack"/>
-      <w:bookmarkEnd w:id="0"/>
     </w:p>
     <w:p>
       <w:pPr>
@@ -1762,7 +1779,23 @@
           <w:rFonts w:hint="cs"/>
           <w:rtl/>
         </w:rPr>
-        <w:t>מיכאל: לא כל כך הבנתי את השאלה. אני חושב שזו השאלה שפעם הוא אמר לחשוב בבית. השאלה הייתה איך יכול להיות שאנחנו רואים הפסדים גדולים יותר מהסטופ לוס שהגדרנו.</w:t>
+        <w:t xml:space="preserve">מיכאל: לא כל כך הבנתי את השאלה. אני חושב שזו השאלה שפעם הוא אמר לחשוב בבית. השאלה הייתה איך יכול להיות שאנחנו רואים הפסדים גדולים יותר </w:t>
+      </w:r>
+      <w:proofErr w:type="spellStart"/>
+      <w:r>
+        <w:rPr>
+          <w:rFonts w:hint="cs"/>
+          <w:rtl/>
+        </w:rPr>
+        <w:t>מהסטופ</w:t>
+      </w:r>
+      <w:proofErr w:type="spellEnd"/>
+      <w:r>
+        <w:rPr>
+          <w:rFonts w:hint="cs"/>
+          <w:rtl/>
+        </w:rPr>
+        <w:t xml:space="preserve"> לוס שהגדרנו.</w:t>
       </w:r>
     </w:p>
     <w:p>
@@ -1773,12 +1806,21 @@
           <w:rtl/>
         </w:rPr>
       </w:pPr>
-      <w:r>
-        <w:rPr>
-          <w:rFonts w:hint="cs"/>
-          <w:rtl/>
-        </w:rPr>
-        <w:t>מזכרוני התשובה היא :</w:t>
+      <w:proofErr w:type="spellStart"/>
+      <w:r>
+        <w:rPr>
+          <w:rFonts w:hint="cs"/>
+          <w:rtl/>
+        </w:rPr>
+        <w:t>מזכרוני</w:t>
+      </w:r>
+      <w:proofErr w:type="spellEnd"/>
+      <w:r>
+        <w:rPr>
+          <w:rFonts w:hint="cs"/>
+          <w:rtl/>
+        </w:rPr>
+        <w:t xml:space="preserve"> התשובה היא :</w:t>
       </w:r>
     </w:p>
     <w:p>
@@ -1797,6 +1839,7 @@
           <w:rFonts w:hint="cs"/>
           <w:rtl/>
         </w:rPr>
+        <w:lastRenderedPageBreak/>
         <w:t xml:space="preserve">אנחנו על גרף דיילי, כלומר חשופים לתנועות </w:t>
       </w:r>
       <w:r>

</xml_diff>